<commit_message>
update config and template
update config and template
</commit_message>
<xml_diff>
--- a/Private/Qui/1. Project Management/ECB_PM_ConfigurationManagementPlan_Ver1.0.docx
+++ b/Private/Qui/1. Project Management/ECB_PM_ConfigurationManagementPlan_Ver1.0.docx
@@ -465,7 +465,7 @@
               </wp:anchor>
             </w:drawing>
           </mc:Choice>
-          <mc:Fallback xmlns:w16se="http://schemas.microsoft.com/office/word/2015/wordml/symex" xmlns:cx1="http://schemas.microsoft.com/office/drawing/2015/9/8/chartex" xmlns:cx="http://schemas.microsoft.com/office/drawing/2014/chartex">
+          <mc:Fallback xmlns:cx="http://schemas.microsoft.com/office/drawing/2014/chartex" xmlns:cx1="http://schemas.microsoft.com/office/drawing/2015/9/8/chartex" xmlns:w16se="http://schemas.microsoft.com/office/word/2015/wordml/symex">
             <w:pict>
               <v:rect w14:anchorId="7B079058" id="Rectangle 5" o:spid="_x0000_s1026" style="position:absolute;margin-left:510.05pt;margin-top:10.85pt;width:561.25pt;height:44.2pt;z-index:-251656192;visibility:visible;mso-wrap-style:square;mso-width-percent:0;mso-height-percent:0;mso-wrap-distance-left:9pt;mso-wrap-distance-top:0;mso-wrap-distance-right:9pt;mso-wrap-distance-bottom:0;mso-position-horizontal:right;mso-position-horizontal-relative:page;mso-position-vertical:absolute;mso-position-vertical-relative:text;mso-width-percent:0;mso-height-percent:0;mso-width-relative:margin;mso-height-relative:margin;v-text-anchor:middle" o:gfxdata="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" fillcolor="#3d5b82 [1614]" strokecolor="#eef1f7 [670]" strokeweight="1.25pt">
                 <w10:wrap anchorx="page"/>
@@ -906,8 +906,6 @@
             </w:r>
           </w:p>
         </w:tc>
-        <w:bookmarkStart w:id="0" w:name="_GoBack"/>
-        <w:bookmarkEnd w:id="0"/>
       </w:tr>
     </w:tbl>
     <w:p>
@@ -3069,9 +3067,9 @@
           <w:lang w:val="en-US"/>
         </w:rPr>
       </w:pPr>
-      <w:bookmarkStart w:id="1" w:name="_Toc451239409"/>
-      <w:bookmarkStart w:id="2" w:name="_Toc451294138"/>
-      <w:bookmarkStart w:id="3" w:name="_Toc482628206"/>
+      <w:bookmarkStart w:id="0" w:name="_Toc451239409"/>
+      <w:bookmarkStart w:id="1" w:name="_Toc451294138"/>
+      <w:bookmarkStart w:id="2" w:name="_Toc482628206"/>
       <w:r>
         <w:rPr>
           <w:rFonts w:cstheme="minorHAnsi"/>
@@ -5658,9 +5656,9 @@
         </w:rPr>
         <w:t>.</w:t>
       </w:r>
+      <w:bookmarkEnd w:id="0"/>
       <w:bookmarkEnd w:id="1"/>
       <w:bookmarkEnd w:id="2"/>
-      <w:bookmarkEnd w:id="3"/>
     </w:p>
     <w:p>
       <w:pPr>
@@ -5679,9 +5677,9 @@
           <w:lang w:val="en-US"/>
         </w:rPr>
       </w:pPr>
-      <w:bookmarkStart w:id="4" w:name="_Toc451239410"/>
-      <w:bookmarkStart w:id="5" w:name="_Toc451294139"/>
-      <w:bookmarkStart w:id="6" w:name="_Toc482628207"/>
+      <w:bookmarkStart w:id="3" w:name="_Toc451239410"/>
+      <w:bookmarkStart w:id="4" w:name="_Toc451294139"/>
+      <w:bookmarkStart w:id="5" w:name="_Toc482628207"/>
       <w:r>
         <w:rPr>
           <w:rFonts w:cstheme="minorHAnsi"/>
@@ -5693,9 +5691,9 @@
         </w:rPr>
         <w:t>Purpose</w:t>
       </w:r>
+      <w:bookmarkEnd w:id="3"/>
       <w:bookmarkEnd w:id="4"/>
       <w:bookmarkEnd w:id="5"/>
-      <w:bookmarkEnd w:id="6"/>
     </w:p>
     <w:p>
       <w:pPr>
@@ -5742,9 +5740,9 @@
           <w:lang w:val="en-US"/>
         </w:rPr>
       </w:pPr>
-      <w:bookmarkStart w:id="7" w:name="_Toc451239411"/>
-      <w:bookmarkStart w:id="8" w:name="_Toc451294140"/>
-      <w:bookmarkStart w:id="9" w:name="_Toc482628208"/>
+      <w:bookmarkStart w:id="6" w:name="_Toc451239411"/>
+      <w:bookmarkStart w:id="7" w:name="_Toc451294140"/>
+      <w:bookmarkStart w:id="8" w:name="_Toc482628208"/>
       <w:r>
         <w:rPr>
           <w:rFonts w:cstheme="minorHAnsi"/>
@@ -5756,9 +5754,9 @@
         </w:rPr>
         <w:t>Audience</w:t>
       </w:r>
+      <w:bookmarkEnd w:id="6"/>
       <w:bookmarkEnd w:id="7"/>
       <w:bookmarkEnd w:id="8"/>
-      <w:bookmarkEnd w:id="9"/>
     </w:p>
     <w:p>
       <w:pPr>
@@ -6255,7 +6253,7 @@
           <w:lang w:val="en-US"/>
         </w:rPr>
       </w:pPr>
-      <w:bookmarkStart w:id="10" w:name="_Toc482629874"/>
+      <w:bookmarkStart w:id="9" w:name="_Toc482629874"/>
       <w:r>
         <w:rPr>
           <w:color w:val="000000" w:themeColor="text1"/>
@@ -6313,7 +6311,7 @@
         </w:rPr>
         <w:t>. AUDIENCE MEMBER</w:t>
       </w:r>
-      <w:bookmarkEnd w:id="10"/>
+      <w:bookmarkEnd w:id="9"/>
     </w:p>
     <w:p>
       <w:pPr>
@@ -6361,8 +6359,8 @@
           <w:lang w:val="en-US"/>
         </w:rPr>
       </w:pPr>
-      <w:bookmarkStart w:id="11" w:name="_Toc451294142"/>
-      <w:bookmarkStart w:id="12" w:name="_Toc482628210"/>
+      <w:bookmarkStart w:id="10" w:name="_Toc451294142"/>
+      <w:bookmarkStart w:id="11" w:name="_Toc482628210"/>
       <w:r>
         <w:rPr>
           <w:rFonts w:cstheme="minorHAnsi"/>
@@ -6374,8 +6372,8 @@
         </w:rPr>
         <w:t>Organization</w:t>
       </w:r>
+      <w:bookmarkEnd w:id="10"/>
       <w:bookmarkEnd w:id="11"/>
-      <w:bookmarkEnd w:id="12"/>
     </w:p>
     <w:p>
       <w:pPr>
@@ -6701,8 +6699,8 @@
           <w:lang w:val="en-US"/>
         </w:rPr>
       </w:pPr>
-      <w:bookmarkStart w:id="13" w:name="_Toc451294143"/>
-      <w:bookmarkStart w:id="14" w:name="_Toc482628211"/>
+      <w:bookmarkStart w:id="12" w:name="_Toc451294143"/>
+      <w:bookmarkStart w:id="13" w:name="_Toc482628211"/>
       <w:r>
         <w:rPr>
           <w:rFonts w:cstheme="minorHAnsi"/>
@@ -6714,7 +6712,7 @@
         </w:rPr>
         <w:t>T</w:t>
       </w:r>
-      <w:bookmarkEnd w:id="13"/>
+      <w:bookmarkEnd w:id="12"/>
       <w:r>
         <w:rPr>
           <w:rFonts w:cstheme="minorHAnsi"/>
@@ -6726,7 +6724,7 @@
         </w:rPr>
         <w:t>ools, environment and infrastructure</w:t>
       </w:r>
-      <w:bookmarkEnd w:id="14"/>
+      <w:bookmarkEnd w:id="13"/>
     </w:p>
     <w:tbl>
       <w:tblPr>
@@ -7005,7 +7003,6 @@
                 <w:lang w:val="en-US"/>
               </w:rPr>
             </w:pPr>
-            <w:proofErr w:type="spellStart"/>
             <w:r>
               <w:rPr>
                 <w:rFonts w:cstheme="minorHAnsi"/>
@@ -7016,7 +7013,6 @@
               </w:rPr>
               <w:t>Xampp</w:t>
             </w:r>
-            <w:proofErr w:type="spellEnd"/>
           </w:p>
         </w:tc>
         <w:tc>
@@ -7271,7 +7267,6 @@
                 <w:lang w:val="en-US"/>
               </w:rPr>
             </w:pPr>
-            <w:proofErr w:type="spellStart"/>
             <w:r>
               <w:rPr>
                 <w:rFonts w:cstheme="minorHAnsi"/>
@@ -7282,7 +7277,6 @@
               </w:rPr>
               <w:t>GitHub</w:t>
             </w:r>
-            <w:proofErr w:type="spellEnd"/>
           </w:p>
         </w:tc>
         <w:tc>
@@ -7334,7 +7328,6 @@
                 <w:lang w:val="en-US"/>
               </w:rPr>
             </w:pPr>
-            <w:proofErr w:type="spellStart"/>
             <w:r>
               <w:rPr>
                 <w:rFonts w:cstheme="minorHAnsi"/>
@@ -7345,7 +7338,6 @@
               </w:rPr>
               <w:t>SourceForge</w:t>
             </w:r>
-            <w:proofErr w:type="spellEnd"/>
           </w:p>
         </w:tc>
         <w:tc>
@@ -7387,7 +7379,7 @@
           <w:lang w:val="en-US"/>
         </w:rPr>
       </w:pPr>
-      <w:bookmarkStart w:id="15" w:name="_Toc482629875"/>
+      <w:bookmarkStart w:id="14" w:name="_Toc482629875"/>
       <w:r>
         <w:rPr>
           <w:sz w:val="20"/>
@@ -7438,7 +7430,7 @@
         </w:rPr>
         <w:t>.TOOLS, ENVIRONMENT AND INFRASTRUCTURE</w:t>
       </w:r>
-      <w:bookmarkEnd w:id="15"/>
+      <w:bookmarkEnd w:id="14"/>
     </w:p>
     <w:p>
       <w:pPr>
@@ -7457,9 +7449,9 @@
           <w:lang w:val="en-US"/>
         </w:rPr>
       </w:pPr>
-      <w:bookmarkStart w:id="16" w:name="_Toc482628212"/>
-      <w:bookmarkStart w:id="17" w:name="_Toc451239413"/>
-      <w:bookmarkStart w:id="18" w:name="_Toc451294144"/>
+      <w:bookmarkStart w:id="15" w:name="_Toc482628212"/>
+      <w:bookmarkStart w:id="16" w:name="_Toc451239413"/>
+      <w:bookmarkStart w:id="17" w:name="_Toc451294144"/>
       <w:r>
         <w:rPr>
           <w:rFonts w:cstheme="minorHAnsi"/>
@@ -7471,7 +7463,7 @@
         </w:rPr>
         <w:t>Configuration Management Process</w:t>
       </w:r>
-      <w:bookmarkEnd w:id="16"/>
+      <w:bookmarkEnd w:id="15"/>
     </w:p>
     <w:p>
       <w:pPr>
@@ -7549,7 +7541,7 @@
           <w:szCs w:val="20"/>
         </w:rPr>
       </w:pPr>
-      <w:bookmarkStart w:id="19" w:name="_Toc482629900"/>
+      <w:bookmarkStart w:id="18" w:name="_Toc482629900"/>
       <w:r>
         <w:rPr>
           <w:color w:val="000000" w:themeColor="text1"/>
@@ -7607,7 +7599,7 @@
         </w:rPr>
         <w:t>.CONFIGURATION MANAGEMENT PROCESS</w:t>
       </w:r>
-      <w:bookmarkEnd w:id="19"/>
+      <w:bookmarkEnd w:id="18"/>
     </w:p>
     <w:p>
       <w:pPr>
@@ -7636,7 +7628,7 @@
           <w:lang w:val="en-US"/>
         </w:rPr>
       </w:pPr>
-      <w:bookmarkStart w:id="20" w:name="_Toc482628213"/>
+      <w:bookmarkStart w:id="19" w:name="_Toc482628213"/>
       <w:r>
         <w:rPr>
           <w:rFonts w:cstheme="minorHAnsi"/>
@@ -7649,7 +7641,7 @@
         <w:lastRenderedPageBreak/>
         <w:t>3.2 Description</w:t>
       </w:r>
-      <w:bookmarkEnd w:id="20"/>
+      <w:bookmarkEnd w:id="19"/>
     </w:p>
     <w:tbl>
       <w:tblPr>
@@ -8317,7 +8309,7 @@
           <w:lang w:val="en-US"/>
         </w:rPr>
       </w:pPr>
-      <w:bookmarkStart w:id="21" w:name="_Toc482629876"/>
+      <w:bookmarkStart w:id="20" w:name="_Toc482629876"/>
       <w:r>
         <w:rPr>
           <w:sz w:val="20"/>
@@ -8368,7 +8360,7 @@
         </w:rPr>
         <w:t>. DESCRIPTION FOR CM PROCESS</w:t>
       </w:r>
-      <w:bookmarkEnd w:id="21"/>
+      <w:bookmarkEnd w:id="20"/>
     </w:p>
     <w:p>
       <w:pPr>
@@ -8387,7 +8379,7 @@
           <w:lang w:val="en-US"/>
         </w:rPr>
       </w:pPr>
-      <w:bookmarkStart w:id="22" w:name="_Toc482628214"/>
+      <w:bookmarkStart w:id="21" w:name="_Toc482628214"/>
       <w:r>
         <w:rPr>
           <w:rFonts w:cstheme="minorHAnsi"/>
@@ -8421,9 +8413,9 @@
         </w:rPr>
         <w:t xml:space="preserve"> Plan.</w:t>
       </w:r>
+      <w:bookmarkEnd w:id="16"/>
       <w:bookmarkEnd w:id="17"/>
-      <w:bookmarkEnd w:id="18"/>
-      <w:bookmarkEnd w:id="22"/>
+      <w:bookmarkEnd w:id="21"/>
     </w:p>
     <w:p>
       <w:pPr>
@@ -8442,8 +8434,8 @@
           <w:lang w:val="en-US"/>
         </w:rPr>
       </w:pPr>
-      <w:bookmarkStart w:id="23" w:name="_Toc451294145"/>
-      <w:bookmarkStart w:id="24" w:name="_Toc482628215"/>
+      <w:bookmarkStart w:id="22" w:name="_Toc451294145"/>
+      <w:bookmarkStart w:id="23" w:name="_Toc482628215"/>
       <w:r>
         <w:rPr>
           <w:rFonts w:cstheme="minorHAnsi"/>
@@ -8455,8 +8447,8 @@
         </w:rPr>
         <w:t>Configuration Items</w:t>
       </w:r>
+      <w:bookmarkEnd w:id="22"/>
       <w:bookmarkEnd w:id="23"/>
-      <w:bookmarkEnd w:id="24"/>
     </w:p>
     <w:tbl>
       <w:tblPr>
@@ -9921,8 +9913,8 @@
           <w:lang w:val="en-US"/>
         </w:rPr>
       </w:pPr>
+      <w:bookmarkStart w:id="24" w:name="_Toc482629877"/>
       <w:bookmarkStart w:id="25" w:name="_Toc451294146"/>
-      <w:bookmarkStart w:id="26" w:name="_Toc482629877"/>
       <w:r>
         <w:rPr>
           <w:sz w:val="20"/>
@@ -9973,7 +9965,7 @@
         </w:rPr>
         <w:t>. CONFIGURATION ITEMS</w:t>
       </w:r>
-      <w:bookmarkEnd w:id="26"/>
+      <w:bookmarkEnd w:id="24"/>
     </w:p>
     <w:p>
       <w:pPr>
@@ -9992,7 +9984,7 @@
           <w:lang w:val="en-US"/>
         </w:rPr>
       </w:pPr>
-      <w:bookmarkStart w:id="27" w:name="_Toc482628216"/>
+      <w:bookmarkStart w:id="26" w:name="_Toc482628216"/>
       <w:r>
         <w:rPr>
           <w:rFonts w:cstheme="minorHAnsi"/>
@@ -10005,7 +9997,7 @@
         <w:t>Configuration Identification</w:t>
       </w:r>
       <w:bookmarkEnd w:id="25"/>
-      <w:bookmarkEnd w:id="27"/>
+      <w:bookmarkEnd w:id="26"/>
     </w:p>
     <w:p>
       <w:pPr>
@@ -10024,8 +10016,8 @@
           <w:lang w:val="en-US"/>
         </w:rPr>
       </w:pPr>
-      <w:bookmarkStart w:id="28" w:name="_Toc451294147"/>
-      <w:bookmarkStart w:id="29" w:name="_Toc482628217"/>
+      <w:bookmarkStart w:id="27" w:name="_Toc451294147"/>
+      <w:bookmarkStart w:id="28" w:name="_Toc482628217"/>
       <w:r>
         <w:rPr>
           <w:rFonts w:cstheme="minorHAnsi"/>
@@ -10037,8 +10029,8 @@
         </w:rPr>
         <w:t>Document name</w:t>
       </w:r>
+      <w:bookmarkEnd w:id="27"/>
       <w:bookmarkEnd w:id="28"/>
-      <w:bookmarkEnd w:id="29"/>
     </w:p>
     <w:tbl>
       <w:tblPr>
@@ -10196,7 +10188,7 @@
                 <w:szCs w:val="24"/>
                 <w:lang w:val="en-US"/>
               </w:rPr>
-              <w:t>Project Plan</w:t>
+              <w:t>Project Management</w:t>
             </w:r>
           </w:p>
         </w:tc>
@@ -10277,7 +10269,7 @@
                 <w:szCs w:val="24"/>
                 <w:lang w:val="en-US"/>
               </w:rPr>
-              <w:t>Quality Management</w:t>
+              <w:t>Requirement</w:t>
             </w:r>
           </w:p>
         </w:tc>
@@ -10303,7 +10295,7 @@
                 <w:szCs w:val="24"/>
                 <w:lang w:val="en-US"/>
               </w:rPr>
-              <w:t>QM</w:t>
+              <w:t>RE</w:t>
             </w:r>
           </w:p>
         </w:tc>
@@ -10357,7 +10349,7 @@
                 <w:szCs w:val="24"/>
                 <w:lang w:val="en-US"/>
               </w:rPr>
-              <w:t>Requirement</w:t>
+              <w:t>Architecture</w:t>
             </w:r>
           </w:p>
         </w:tc>
@@ -10383,7 +10375,7 @@
                 <w:szCs w:val="24"/>
                 <w:lang w:val="en-US"/>
               </w:rPr>
-              <w:t>RE</w:t>
+              <w:t>AR</w:t>
             </w:r>
           </w:p>
         </w:tc>
@@ -10437,7 +10429,7 @@
                 <w:szCs w:val="24"/>
                 <w:lang w:val="en-US"/>
               </w:rPr>
-              <w:t>Architecture</w:t>
+              <w:t>Detail Design</w:t>
             </w:r>
           </w:p>
         </w:tc>
@@ -10463,7 +10455,7 @@
                 <w:szCs w:val="24"/>
                 <w:lang w:val="en-US"/>
               </w:rPr>
-              <w:t>AR</w:t>
+              <w:t>DD</w:t>
             </w:r>
           </w:p>
         </w:tc>
@@ -10517,7 +10509,7 @@
                 <w:szCs w:val="24"/>
                 <w:lang w:val="en-US"/>
               </w:rPr>
-              <w:t>Detail Design</w:t>
+              <w:t>Implementation</w:t>
             </w:r>
           </w:p>
         </w:tc>
@@ -10543,7 +10535,7 @@
                 <w:szCs w:val="24"/>
                 <w:lang w:val="en-US"/>
               </w:rPr>
-              <w:t>DD</w:t>
+              <w:t>IM</w:t>
             </w:r>
           </w:p>
         </w:tc>
@@ -10573,6 +10565,8 @@
               </w:rPr>
               <w:t>6</w:t>
             </w:r>
+            <w:bookmarkStart w:id="29" w:name="_GoBack"/>
+            <w:bookmarkEnd w:id="29"/>
           </w:p>
         </w:tc>
         <w:tc>
@@ -10597,7 +10591,7 @@
                 <w:szCs w:val="24"/>
                 <w:lang w:val="en-US"/>
               </w:rPr>
-              <w:t>Implementation</w:t>
+              <w:t>Testing</w:t>
             </w:r>
           </w:p>
         </w:tc>
@@ -10623,409 +10617,7 @@
                 <w:szCs w:val="24"/>
                 <w:lang w:val="en-US"/>
               </w:rPr>
-              <w:t>IM</w:t>
-            </w:r>
-          </w:p>
-        </w:tc>
-      </w:tr>
-      <w:tr>
-        <w:tc>
-          <w:tcPr>
-            <w:tcW w:w="709" w:type="dxa"/>
-          </w:tcPr>
-          <w:p>
-            <w:pPr>
-              <w:pStyle w:val="ListParagraph"/>
-              <w:ind w:left="0"/>
-              <w:rPr>
-                <w:rFonts w:cstheme="minorHAnsi"/>
-                <w:sz w:val="24"/>
-                <w:szCs w:val="24"/>
-                <w:lang w:val="en-US"/>
-              </w:rPr>
-            </w:pPr>
-            <w:r>
-              <w:rPr>
-                <w:rFonts w:cstheme="minorHAnsi"/>
-                <w:sz w:val="24"/>
-                <w:szCs w:val="24"/>
-                <w:lang w:val="en-US"/>
-              </w:rPr>
-              <w:t>7</w:t>
-            </w:r>
-          </w:p>
-        </w:tc>
-        <w:tc>
-          <w:tcPr>
-            <w:tcW w:w="4111" w:type="dxa"/>
-          </w:tcPr>
-          <w:p>
-            <w:pPr>
-              <w:pStyle w:val="ListParagraph"/>
-              <w:ind w:left="0"/>
-              <w:rPr>
-                <w:rFonts w:cstheme="minorHAnsi"/>
-                <w:sz w:val="24"/>
-                <w:szCs w:val="24"/>
-                <w:lang w:val="en-US"/>
-              </w:rPr>
-            </w:pPr>
-            <w:r>
-              <w:rPr>
-                <w:rFonts w:cstheme="minorHAnsi"/>
-                <w:sz w:val="24"/>
-                <w:szCs w:val="24"/>
-                <w:lang w:val="en-US"/>
-              </w:rPr>
-              <w:t>Testing</w:t>
-            </w:r>
-          </w:p>
-        </w:tc>
-        <w:tc>
-          <w:tcPr>
-            <w:tcW w:w="5245" w:type="dxa"/>
-          </w:tcPr>
-          <w:p>
-            <w:pPr>
-              <w:pStyle w:val="ListParagraph"/>
-              <w:ind w:left="0"/>
-              <w:rPr>
-                <w:rFonts w:cstheme="minorHAnsi"/>
-                <w:sz w:val="24"/>
-                <w:szCs w:val="24"/>
-                <w:lang w:val="en-US"/>
-              </w:rPr>
-            </w:pPr>
-            <w:r>
-              <w:rPr>
-                <w:rFonts w:cstheme="minorHAnsi"/>
-                <w:sz w:val="24"/>
-                <w:szCs w:val="24"/>
-                <w:lang w:val="en-US"/>
-              </w:rPr>
               <w:t>TE</w:t>
-            </w:r>
-          </w:p>
-        </w:tc>
-      </w:tr>
-      <w:tr>
-        <w:tc>
-          <w:tcPr>
-            <w:tcW w:w="709" w:type="dxa"/>
-          </w:tcPr>
-          <w:p>
-            <w:pPr>
-              <w:pStyle w:val="ListParagraph"/>
-              <w:ind w:left="0"/>
-              <w:rPr>
-                <w:rFonts w:cstheme="minorHAnsi"/>
-                <w:sz w:val="24"/>
-                <w:szCs w:val="24"/>
-                <w:lang w:val="en-US"/>
-              </w:rPr>
-            </w:pPr>
-            <w:r>
-              <w:rPr>
-                <w:rFonts w:cstheme="minorHAnsi"/>
-                <w:sz w:val="24"/>
-                <w:szCs w:val="24"/>
-                <w:lang w:val="en-US"/>
-              </w:rPr>
-              <w:t>8</w:t>
-            </w:r>
-          </w:p>
-        </w:tc>
-        <w:tc>
-          <w:tcPr>
-            <w:tcW w:w="4111" w:type="dxa"/>
-          </w:tcPr>
-          <w:p>
-            <w:pPr>
-              <w:pStyle w:val="ListParagraph"/>
-              <w:ind w:left="0"/>
-              <w:rPr>
-                <w:rFonts w:cstheme="minorHAnsi"/>
-                <w:sz w:val="24"/>
-                <w:szCs w:val="24"/>
-                <w:lang w:val="en-US"/>
-              </w:rPr>
-            </w:pPr>
-            <w:r>
-              <w:rPr>
-                <w:rFonts w:cstheme="minorHAnsi"/>
-                <w:sz w:val="24"/>
-                <w:szCs w:val="24"/>
-                <w:lang w:val="en-US"/>
-              </w:rPr>
-              <w:t>Communication Management</w:t>
-            </w:r>
-          </w:p>
-        </w:tc>
-        <w:tc>
-          <w:tcPr>
-            <w:tcW w:w="5245" w:type="dxa"/>
-          </w:tcPr>
-          <w:p>
-            <w:pPr>
-              <w:pStyle w:val="ListParagraph"/>
-              <w:ind w:left="0"/>
-              <w:rPr>
-                <w:rFonts w:cstheme="minorHAnsi"/>
-                <w:sz w:val="24"/>
-                <w:szCs w:val="24"/>
-                <w:lang w:val="en-US"/>
-              </w:rPr>
-            </w:pPr>
-            <w:proofErr w:type="spellStart"/>
-            <w:r>
-              <w:rPr>
-                <w:rFonts w:cstheme="minorHAnsi"/>
-                <w:sz w:val="24"/>
-                <w:szCs w:val="24"/>
-                <w:lang w:val="en-US"/>
-              </w:rPr>
-              <w:t>CoM</w:t>
-            </w:r>
-            <w:proofErr w:type="spellEnd"/>
-          </w:p>
-        </w:tc>
-      </w:tr>
-      <w:tr>
-        <w:tc>
-          <w:tcPr>
-            <w:tcW w:w="709" w:type="dxa"/>
-          </w:tcPr>
-          <w:p>
-            <w:pPr>
-              <w:pStyle w:val="ListParagraph"/>
-              <w:ind w:left="0"/>
-              <w:rPr>
-                <w:rFonts w:cstheme="minorHAnsi"/>
-                <w:sz w:val="24"/>
-                <w:szCs w:val="24"/>
-                <w:lang w:val="en-US"/>
-              </w:rPr>
-            </w:pPr>
-            <w:r>
-              <w:rPr>
-                <w:rFonts w:cstheme="minorHAnsi"/>
-                <w:sz w:val="24"/>
-                <w:szCs w:val="24"/>
-                <w:lang w:val="en-US"/>
-              </w:rPr>
-              <w:t>9</w:t>
-            </w:r>
-          </w:p>
-        </w:tc>
-        <w:tc>
-          <w:tcPr>
-            <w:tcW w:w="4111" w:type="dxa"/>
-          </w:tcPr>
-          <w:p>
-            <w:pPr>
-              <w:pStyle w:val="ListParagraph"/>
-              <w:ind w:left="0"/>
-              <w:rPr>
-                <w:rFonts w:cstheme="minorHAnsi"/>
-                <w:sz w:val="24"/>
-                <w:szCs w:val="24"/>
-                <w:lang w:val="en-US"/>
-              </w:rPr>
-            </w:pPr>
-            <w:r>
-              <w:rPr>
-                <w:rFonts w:cstheme="minorHAnsi"/>
-                <w:sz w:val="24"/>
-                <w:szCs w:val="24"/>
-                <w:lang w:val="en-US"/>
-              </w:rPr>
-              <w:t>Configuration Management</w:t>
-            </w:r>
-          </w:p>
-        </w:tc>
-        <w:tc>
-          <w:tcPr>
-            <w:tcW w:w="5245" w:type="dxa"/>
-          </w:tcPr>
-          <w:p>
-            <w:pPr>
-              <w:pStyle w:val="ListParagraph"/>
-              <w:ind w:left="0"/>
-              <w:rPr>
-                <w:rFonts w:cstheme="minorHAnsi"/>
-                <w:sz w:val="24"/>
-                <w:szCs w:val="24"/>
-                <w:lang w:val="en-US"/>
-              </w:rPr>
-            </w:pPr>
-            <w:r>
-              <w:rPr>
-                <w:rFonts w:cstheme="minorHAnsi"/>
-                <w:sz w:val="24"/>
-                <w:szCs w:val="24"/>
-                <w:lang w:val="en-US"/>
-              </w:rPr>
-              <w:t>CM</w:t>
-            </w:r>
-          </w:p>
-        </w:tc>
-      </w:tr>
-      <w:tr>
-        <w:tc>
-          <w:tcPr>
-            <w:tcW w:w="709" w:type="dxa"/>
-          </w:tcPr>
-          <w:p>
-            <w:pPr>
-              <w:pStyle w:val="ListParagraph"/>
-              <w:ind w:left="0"/>
-              <w:rPr>
-                <w:rFonts w:cstheme="minorHAnsi"/>
-                <w:sz w:val="24"/>
-                <w:szCs w:val="24"/>
-                <w:lang w:val="en-US"/>
-              </w:rPr>
-            </w:pPr>
-            <w:r>
-              <w:rPr>
-                <w:rFonts w:cstheme="minorHAnsi"/>
-                <w:sz w:val="24"/>
-                <w:szCs w:val="24"/>
-                <w:lang w:val="en-US"/>
-              </w:rPr>
-              <w:t>10</w:t>
-            </w:r>
-          </w:p>
-        </w:tc>
-        <w:tc>
-          <w:tcPr>
-            <w:tcW w:w="4111" w:type="dxa"/>
-          </w:tcPr>
-          <w:p>
-            <w:pPr>
-              <w:pStyle w:val="ListParagraph"/>
-              <w:ind w:left="0"/>
-              <w:rPr>
-                <w:rFonts w:cstheme="minorHAnsi"/>
-                <w:sz w:val="24"/>
-                <w:szCs w:val="24"/>
-                <w:lang w:val="en-US"/>
-              </w:rPr>
-            </w:pPr>
-            <w:r>
-              <w:rPr>
-                <w:rFonts w:cstheme="minorHAnsi"/>
-                <w:sz w:val="24"/>
-                <w:szCs w:val="24"/>
-                <w:lang w:val="en-US"/>
-              </w:rPr>
-              <w:t>Change Management</w:t>
-            </w:r>
-          </w:p>
-        </w:tc>
-        <w:tc>
-          <w:tcPr>
-            <w:tcW w:w="5245" w:type="dxa"/>
-          </w:tcPr>
-          <w:p>
-            <w:pPr>
-              <w:pStyle w:val="ListParagraph"/>
-              <w:ind w:left="0"/>
-              <w:rPr>
-                <w:rFonts w:cstheme="minorHAnsi"/>
-                <w:sz w:val="24"/>
-                <w:szCs w:val="24"/>
-                <w:lang w:val="en-US"/>
-              </w:rPr>
-            </w:pPr>
-            <w:r>
-              <w:rPr>
-                <w:rFonts w:cstheme="minorHAnsi"/>
-                <w:sz w:val="24"/>
-                <w:szCs w:val="24"/>
-                <w:lang w:val="en-US"/>
-              </w:rPr>
-              <w:t>ChM</w:t>
-            </w:r>
-          </w:p>
-        </w:tc>
-      </w:tr>
-      <w:tr>
-        <w:tc>
-          <w:tcPr>
-            <w:tcW w:w="709" w:type="dxa"/>
-          </w:tcPr>
-          <w:p>
-            <w:pPr>
-              <w:pStyle w:val="ListParagraph"/>
-              <w:ind w:left="0"/>
-              <w:rPr>
-                <w:rFonts w:cstheme="minorHAnsi"/>
-                <w:sz w:val="24"/>
-                <w:szCs w:val="24"/>
-                <w:lang w:val="en-US"/>
-              </w:rPr>
-            </w:pPr>
-            <w:r>
-              <w:rPr>
-                <w:rFonts w:cstheme="minorHAnsi"/>
-                <w:sz w:val="24"/>
-                <w:szCs w:val="24"/>
-                <w:lang w:val="en-US"/>
-              </w:rPr>
-              <w:t>11</w:t>
-            </w:r>
-          </w:p>
-        </w:tc>
-        <w:tc>
-          <w:tcPr>
-            <w:tcW w:w="4111" w:type="dxa"/>
-          </w:tcPr>
-          <w:p>
-            <w:pPr>
-              <w:pStyle w:val="ListParagraph"/>
-              <w:ind w:left="0"/>
-              <w:rPr>
-                <w:rFonts w:cstheme="minorHAnsi"/>
-                <w:sz w:val="24"/>
-                <w:szCs w:val="24"/>
-                <w:lang w:val="en-US"/>
-              </w:rPr>
-            </w:pPr>
-            <w:r>
-              <w:rPr>
-                <w:rFonts w:cstheme="minorHAnsi"/>
-                <w:sz w:val="24"/>
-                <w:szCs w:val="24"/>
-                <w:lang w:val="en-US"/>
-              </w:rPr>
-              <w:t>Risk Management</w:t>
-            </w:r>
-          </w:p>
-        </w:tc>
-        <w:tc>
-          <w:tcPr>
-            <w:tcW w:w="5245" w:type="dxa"/>
-          </w:tcPr>
-          <w:p>
-            <w:pPr>
-              <w:pStyle w:val="ListParagraph"/>
-              <w:ind w:left="0"/>
-              <w:rPr>
-                <w:rFonts w:cstheme="minorHAnsi"/>
-                <w:sz w:val="24"/>
-                <w:szCs w:val="24"/>
-                <w:lang w:val="en-US"/>
-              </w:rPr>
-            </w:pPr>
-            <w:r>
-              <w:rPr>
-                <w:rFonts w:cstheme="minorHAnsi"/>
-                <w:sz w:val="24"/>
-                <w:szCs w:val="24"/>
-                <w:lang w:val="en-US"/>
-              </w:rPr>
-              <w:t>RM</w:t>
             </w:r>
           </w:p>
         </w:tc>
@@ -11580,7 +11172,6 @@
           <w:lang w:val="en-US"/>
         </w:rPr>
       </w:pPr>
-      <w:proofErr w:type="spellStart"/>
       <w:r>
         <w:rPr>
           <w:rFonts w:cstheme="minorHAnsi"/>
@@ -11611,7 +11202,6 @@
         </w:rPr>
         <w:t>_MeetingMinutes_Customer</w:t>
       </w:r>
-      <w:proofErr w:type="spellEnd"/>
     </w:p>
     <w:p>
       <w:pPr>
@@ -11649,7 +11239,6 @@
           <w:lang w:val="en-US"/>
         </w:rPr>
       </w:pPr>
-      <w:proofErr w:type="spellStart"/>
       <w:r>
         <w:rPr>
           <w:rFonts w:cstheme="minorHAnsi"/>
@@ -11670,7 +11259,6 @@
         </w:rPr>
         <w:t>_MeetingMinutes_Mentor</w:t>
       </w:r>
-      <w:proofErr w:type="spellEnd"/>
     </w:p>
     <w:p>
       <w:pPr>
@@ -11707,7 +11295,6 @@
           <w:lang w:val="en-US"/>
         </w:rPr>
       </w:pPr>
-      <w:proofErr w:type="spellStart"/>
       <w:r>
         <w:rPr>
           <w:rFonts w:cstheme="minorHAnsi"/>
@@ -11728,7 +11315,6 @@
         </w:rPr>
         <w:t>_MeetingMinutes_Team</w:t>
       </w:r>
-      <w:proofErr w:type="spellEnd"/>
     </w:p>
     <w:p>
       <w:pPr>
@@ -11763,7 +11349,6 @@
           <w:lang w:val="en-US"/>
         </w:rPr>
       </w:pPr>
-      <w:proofErr w:type="spellStart"/>
       <w:r>
         <w:rPr>
           <w:rFonts w:cstheme="minorHAnsi"/>
@@ -11782,53 +11367,8 @@
           <w:szCs w:val="24"/>
           <w:lang w:val="en-US"/>
         </w:rPr>
-        <w:t>_Timelog</w:t>
-      </w:r>
-      <w:proofErr w:type="spellEnd"/>
-      <w:r>
-        <w:rPr>
-          <w:rFonts w:cstheme="minorHAnsi"/>
-          <w:b/>
-          <w:sz w:val="24"/>
-          <w:szCs w:val="24"/>
-          <w:lang w:val="en-US"/>
-        </w:rPr>
-        <w:t>_&lt;</w:t>
-      </w:r>
-      <w:proofErr w:type="spellStart"/>
-      <w:r>
-        <w:rPr>
-          <w:rFonts w:cstheme="minorHAnsi"/>
-          <w:b/>
-          <w:sz w:val="24"/>
-          <w:szCs w:val="24"/>
-          <w:lang w:val="en-US"/>
-        </w:rPr>
-        <w:t>FirstName</w:t>
-      </w:r>
-      <w:proofErr w:type="spellEnd"/>
-      <w:r>
-        <w:rPr>
-          <w:rFonts w:cstheme="minorHAnsi"/>
-          <w:b/>
-          <w:sz w:val="24"/>
-          <w:szCs w:val="24"/>
-          <w:lang w:val="en-US"/>
-        </w:rPr>
-        <w:t>&gt;&lt;</w:t>
-      </w:r>
-      <w:proofErr w:type="spellStart"/>
-      <w:r>
-        <w:rPr>
-          <w:rFonts w:cstheme="minorHAnsi"/>
-          <w:b/>
-          <w:sz w:val="24"/>
-          <w:szCs w:val="24"/>
-          <w:lang w:val="en-US"/>
-        </w:rPr>
-        <w:t>LastName</w:t>
-      </w:r>
-      <w:proofErr w:type="spellEnd"/>
+        <w:t>_Timelog_&lt;FirstName&gt;&lt;LastName</w:t>
+      </w:r>
       <w:r>
         <w:rPr>
           <w:rFonts w:cstheme="minorHAnsi"/>
@@ -12420,7 +11960,6 @@
                 <w:szCs w:val="24"/>
                 <w:lang w:val="en-US"/>
               </w:rPr>
-              <w:lastRenderedPageBreak/>
               <w:t>Font: Arial/Arial(Body)</w:t>
             </w:r>
           </w:p>
@@ -12559,6 +12098,7 @@
                 <w:szCs w:val="24"/>
                 <w:lang w:val="en-US"/>
               </w:rPr>
+              <w:lastRenderedPageBreak/>
               <w:t>Font: Arial/Arial(Body)</w:t>
             </w:r>
           </w:p>
@@ -14492,7 +14032,6 @@
                 <w:szCs w:val="24"/>
               </w:rPr>
             </w:pPr>
-            <w:proofErr w:type="spellStart"/>
             <w:r>
               <w:rPr>
                 <w:rFonts w:cstheme="minorHAnsi"/>
@@ -14500,17 +14039,7 @@
                 <w:sz w:val="24"/>
                 <w:szCs w:val="24"/>
               </w:rPr>
-              <w:t>GitHub</w:t>
-            </w:r>
-            <w:proofErr w:type="spellEnd"/>
-            <w:r>
-              <w:rPr>
-                <w:rFonts w:cstheme="minorHAnsi"/>
-                <w:b w:val="0"/>
-                <w:sz w:val="24"/>
-                <w:szCs w:val="24"/>
-              </w:rPr>
-              <w:t xml:space="preserve"> SVN</w:t>
+              <w:t>GitHub SVN</w:t>
             </w:r>
           </w:p>
         </w:tc>
@@ -14536,27 +14065,7 @@
                 <w:sz w:val="24"/>
                 <w:szCs w:val="24"/>
               </w:rPr>
-              <w:t xml:space="preserve">When member commit or update document to repository, they will use SVN </w:t>
-            </w:r>
-            <w:proofErr w:type="spellStart"/>
-            <w:r>
-              <w:rPr>
-                <w:rFonts w:cstheme="minorHAnsi"/>
-                <w:color w:val="000000" w:themeColor="text1"/>
-                <w:sz w:val="24"/>
-                <w:szCs w:val="24"/>
-              </w:rPr>
-              <w:t>Github</w:t>
-            </w:r>
-            <w:proofErr w:type="spellEnd"/>
-            <w:r>
-              <w:rPr>
-                <w:rFonts w:cstheme="minorHAnsi"/>
-                <w:color w:val="000000" w:themeColor="text1"/>
-                <w:sz w:val="24"/>
-                <w:szCs w:val="24"/>
-              </w:rPr>
-              <w:t>.</w:t>
+              <w:t>When member commit or update document to repository, they will use SVN Github.</w:t>
             </w:r>
           </w:p>
         </w:tc>
@@ -14636,8 +14145,8 @@
           <w:lang w:val="en-US"/>
         </w:rPr>
       </w:pPr>
-      <w:bookmarkStart w:id="45" w:name="_Toc482628223"/>
-      <w:bookmarkStart w:id="46" w:name="_Toc482629881"/>
+      <w:bookmarkStart w:id="45" w:name="_Toc482629881"/>
+      <w:bookmarkStart w:id="46" w:name="_Toc482628223"/>
       <w:r>
         <w:rPr>
           <w:color w:val="000000" w:themeColor="text1"/>
@@ -14695,7 +14204,7 @@
         </w:rPr>
         <w:t>.TOOL FOR ACCESS TO REPOSITORY</w:t>
       </w:r>
-      <w:bookmarkEnd w:id="46"/>
+      <w:bookmarkEnd w:id="45"/>
     </w:p>
     <w:p>
       <w:pPr>
@@ -14724,7 +14233,7 @@
         </w:rPr>
         <w:t>4.2.6.1 Document and Source code repository</w:t>
       </w:r>
-      <w:bookmarkEnd w:id="45"/>
+      <w:bookmarkEnd w:id="46"/>
       <w:r>
         <w:rPr>
           <w:rFonts w:asciiTheme="minorHAnsi" w:hAnsiTheme="minorHAnsi" w:cstheme="minorHAnsi"/>
@@ -14994,7 +14503,6 @@
                 <w:lang w:val="fr-FR"/>
               </w:rPr>
             </w:pPr>
-            <w:proofErr w:type="spellStart"/>
             <w:r>
               <w:rPr>
                 <w:rFonts w:cstheme="minorHAnsi"/>
@@ -15002,29 +14510,8 @@
                 <w:szCs w:val="24"/>
                 <w:lang w:val="fr-FR"/>
               </w:rPr>
-              <w:t>Nhuan</w:t>
-            </w:r>
-            <w:proofErr w:type="spellEnd"/>
-            <w:r>
-              <w:rPr>
-                <w:rFonts w:cstheme="minorHAnsi"/>
-                <w:sz w:val="24"/>
-                <w:szCs w:val="24"/>
-                <w:lang w:val="fr-FR"/>
-              </w:rPr>
-              <w:t xml:space="preserve"> </w:t>
-            </w:r>
-            <w:proofErr w:type="spellStart"/>
-            <w:r>
-              <w:rPr>
-                <w:rFonts w:cstheme="minorHAnsi"/>
-                <w:sz w:val="24"/>
-                <w:szCs w:val="24"/>
-                <w:lang w:val="fr-FR"/>
-              </w:rPr>
-              <w:t>Tran</w:t>
-            </w:r>
-            <w:proofErr w:type="spellEnd"/>
+              <w:t>Nhuan Tran</w:t>
+            </w:r>
           </w:p>
           <w:p>
             <w:pPr>
@@ -15060,7 +14547,6 @@
                 <w:lang w:val="fr-FR"/>
               </w:rPr>
             </w:pPr>
-            <w:proofErr w:type="spellStart"/>
             <w:r>
               <w:rPr>
                 <w:rFonts w:cstheme="minorHAnsi"/>
@@ -15068,17 +14554,7 @@
                 <w:szCs w:val="24"/>
                 <w:lang w:val="fr-FR"/>
               </w:rPr>
-              <w:t>Thang</w:t>
-            </w:r>
-            <w:proofErr w:type="spellEnd"/>
-            <w:r>
-              <w:rPr>
-                <w:rFonts w:cstheme="minorHAnsi"/>
-                <w:sz w:val="24"/>
-                <w:szCs w:val="24"/>
-                <w:lang w:val="fr-FR"/>
-              </w:rPr>
-              <w:t xml:space="preserve"> Nguyen</w:t>
+              <w:t>Thang Nguyen</w:t>
             </w:r>
           </w:p>
           <w:p>
@@ -16592,7 +16068,7 @@
             <w:noProof/>
             <w:color w:val="3D5C83" w:themeColor="background2" w:themeShade="80"/>
           </w:rPr>
-          <w:t>2</w:t>
+          <w:t>8</w:t>
         </w:r>
         <w:r>
           <w:rPr>
@@ -16820,7 +16296,7 @@
             </wp:anchor>
           </w:drawing>
         </mc:Choice>
-        <mc:Fallback xmlns:w16se="http://schemas.microsoft.com/office/word/2015/wordml/symex" xmlns:cx1="http://schemas.microsoft.com/office/drawing/2015/9/8/chartex" xmlns:cx="http://schemas.microsoft.com/office/drawing/2014/chartex">
+        <mc:Fallback xmlns:cx="http://schemas.microsoft.com/office/drawing/2014/chartex" xmlns:cx1="http://schemas.microsoft.com/office/drawing/2015/9/8/chartex" xmlns:w16se="http://schemas.microsoft.com/office/word/2015/wordml/symex">
           <w:pict>
             <v:line w14:anchorId="543D4432" id="Straight Connector 12" o:spid="_x0000_s1026" style="position:absolute;flip:y;z-index:251660288;visibility:visible;mso-wrap-style:square;mso-wrap-distance-left:9pt;mso-wrap-distance-top:0;mso-wrap-distance-right:9pt;mso-wrap-distance-bottom:0;mso-position-horizontal:absolute;mso-position-horizontal-relative:text;mso-position-vertical:absolute;mso-position-vertical-relative:text" from="-30.75pt,23.8pt" to="509.25pt,24.55pt" o:gfxdata="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" strokecolor="#0d649e [1924]"/>
           </w:pict>
@@ -16882,7 +16358,6 @@
         <w:szCs w:val="28"/>
       </w:rPr>
     </w:pPr>
-    <w:proofErr w:type="spellStart"/>
     <w:r>
       <w:rPr>
         <w:rFonts w:ascii="Arial" w:hAnsi="Arial" w:cs="Arial"/>
@@ -16894,7 +16369,6 @@
       </w:rPr>
       <w:t>TripleX</w:t>
     </w:r>
-    <w:proofErr w:type="spellEnd"/>
     <w:r>
       <w:rPr>
         <w:rFonts w:ascii="Arial" w:hAnsi="Arial" w:cs="Arial"/>
@@ -16988,7 +16462,7 @@
             </wp:anchor>
           </w:drawing>
         </mc:Choice>
-        <mc:Fallback xmlns:w16se="http://schemas.microsoft.com/office/word/2015/wordml/symex" xmlns:cx1="http://schemas.microsoft.com/office/drawing/2015/9/8/chartex" xmlns:cx="http://schemas.microsoft.com/office/drawing/2014/chartex">
+        <mc:Fallback xmlns:cx="http://schemas.microsoft.com/office/drawing/2014/chartex" xmlns:cx1="http://schemas.microsoft.com/office/drawing/2015/9/8/chartex" xmlns:w16se="http://schemas.microsoft.com/office/word/2015/wordml/symex">
           <w:pict>
             <v:line w14:anchorId="2D9C79D0" id="Straight Connector 1" o:spid="_x0000_s1026" style="position:absolute;flip:y;z-index:251659264;visibility:visible;mso-wrap-style:square;mso-width-percent:0;mso-height-percent:0;mso-wrap-distance-left:9pt;mso-wrap-distance-top:0;mso-wrap-distance-right:9pt;mso-wrap-distance-bottom:0;mso-position-horizontal:absolute;mso-position-horizontal-relative:text;mso-position-vertical:absolute;mso-position-vertical-relative:text;mso-width-percent:0;mso-height-percent:0;mso-width-relative:margin;mso-height-relative:margin" from="-5.6pt,13pt" to="493.7pt,13pt" o:gfxdata="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" strokecolor="#3d5b82 [1614]"/>
           </w:pict>
@@ -17036,7 +16510,7 @@
         <v:path o:extrusionok="f" gradientshapeok="t" o:connecttype="rect"/>
         <o:lock v:ext="edit" aspectratio="t"/>
       </v:shapetype>
-      <v:shape id="_x0000_i1030" type="#_x0000_t75" style="width:14.75pt;height:14.75pt" o:bullet="t">
+      <v:shape id="_x0000_i1027" type="#_x0000_t75" style="width:14.75pt;height:14.75pt" o:bullet="t">
         <v:imagedata r:id="rId1" o:title="Word Work File L_105213091"/>
       </v:shape>
     </w:pict>
@@ -22593,7 +22067,7 @@
 </file>
 
 <file path=customXml/itemProps1.xml><?xml version="1.0" encoding="utf-8"?>
-<ds:datastoreItem xmlns:ds="http://schemas.openxmlformats.org/officeDocument/2006/customXml" ds:itemID="{1F13A11B-02F4-CF4D-B695-DB3267DDC4D9}">
+<ds:datastoreItem xmlns:ds="http://schemas.openxmlformats.org/officeDocument/2006/customXml" ds:itemID="{54D1514A-4962-DB4B-898F-B948FC54F4DE}">
   <ds:schemaRefs>
     <ds:schemaRef ds:uri="http://schemas.openxmlformats.org/officeDocument/2006/bibliography"/>
   </ds:schemaRefs>

</xml_diff>